<commit_message>
docs 📚: Add workspace files for EurekaBank  in general Added UML diagrams(SECUENCIA, CLASES, ACTIVIDAD, ARQUITECTURA)
</commit_message>
<xml_diff>
--- a/01.UML/02.ECUD/ECUD_EUREKABANK_BARRIONUEVO_RIVERA_YARANGA.docx
+++ b/01.UML/02.ECUD/ECUD_EUREKABANK_BARRIONUEVO_RIVERA_YARANGA.docx
@@ -193,19 +193,11 @@
           <w:sz w:val="28"/>
         </w:rPr>
       </w:pPr>
-      <w:proofErr w:type="gramStart"/>
       <w:r>
         <w:rPr>
           <w:sz w:val="28"/>
         </w:rPr>
-        <w:t>MIS.MDU.CCNA.CCIA</w:t>
-      </w:r>
-      <w:proofErr w:type="gramEnd"/>
-      <w:r>
-        <w:rPr>
-          <w:sz w:val="28"/>
-        </w:rPr>
-        <w:t>.</w:t>
+        <w:t>MIS.MDU.CCNA.CCIA.</w:t>
       </w:r>
     </w:p>
     <w:p>
@@ -1703,7 +1695,6 @@
         </w:rPr>
         <w:t xml:space="preserve">A continuación, se muestra la especificación de Casos de uso Detallado (ECUD) para el Sistema </w:t>
       </w:r>
-      <w:proofErr w:type="spellStart"/>
       <w:r>
         <w:rPr>
           <w:rFonts w:cs="Arial"/>
@@ -1711,7 +1702,6 @@
         </w:rPr>
         <w:t>Eurekabank</w:t>
       </w:r>
-      <w:proofErr w:type="spellEnd"/>
       <w:r>
         <w:rPr>
           <w:rFonts w:cs="Arial"/>
@@ -1775,14 +1765,27 @@
       <w:r>
         <w:t xml:space="preserve">Tabla </w:t>
       </w:r>
-      <w:fldSimple w:instr=" SEQ Tabla \* ARABIC ">
-        <w:r>
-          <w:rPr>
-            <w:noProof/>
-          </w:rPr>
-          <w:t>1</w:t>
-        </w:r>
-      </w:fldSimple>
+      <w:r>
+        <w:fldChar w:fldCharType="begin"/>
+      </w:r>
+      <w:r>
+        <w:instrText xml:space="preserve"> SEQ Tabla \* ARABIC </w:instrText>
+      </w:r>
+      <w:r>
+        <w:fldChar w:fldCharType="separate"/>
+      </w:r>
+      <w:r>
+        <w:rPr>
+          <w:noProof/>
+        </w:rPr>
+        <w:t>1</w:t>
+      </w:r>
+      <w:r>
+        <w:rPr>
+          <w:noProof/>
+        </w:rPr>
+        <w:fldChar w:fldCharType="end"/>
+      </w:r>
       <w:r>
         <w:t xml:space="preserve">. </w:t>
       </w:r>
@@ -1868,15 +1871,7 @@
                 <w:rFonts w:cs="Arial"/>
                 <w:szCs w:val="24"/>
               </w:rPr>
-              <w:t xml:space="preserve">Iniciar </w:t>
-            </w:r>
-            <w:proofErr w:type="spellStart"/>
-            <w:r>
-              <w:rPr>
-                <w:rFonts w:cs="Arial"/>
-                <w:szCs w:val="24"/>
-              </w:rPr>
-              <w:t>Sesi</w:t>
+              <w:t>Iniciar Sesi</w:t>
             </w:r>
             <w:r>
               <w:rPr>
@@ -1886,7 +1881,6 @@
               </w:rPr>
               <w:t>ón</w:t>
             </w:r>
-            <w:proofErr w:type="spellEnd"/>
           </w:p>
         </w:tc>
       </w:tr>
@@ -2439,6 +2433,7 @@
             <w:r>
               <w:rPr>
                 <w:rFonts w:cs="Arial"/>
+                <w:noProof/>
                 <w:szCs w:val="24"/>
               </w:rPr>
               <w:drawing>
@@ -2486,14 +2481,27 @@
             <w:r>
               <w:t xml:space="preserve">Ilustración </w:t>
             </w:r>
-            <w:fldSimple w:instr=" SEQ Ilustración \* ARABIC ">
-              <w:r>
-                <w:rPr>
-                  <w:noProof/>
-                </w:rPr>
-                <w:t>1</w:t>
-              </w:r>
-            </w:fldSimple>
+            <w:r>
+              <w:fldChar w:fldCharType="begin"/>
+            </w:r>
+            <w:r>
+              <w:instrText xml:space="preserve"> SEQ Ilustración \* ARABIC </w:instrText>
+            </w:r>
+            <w:r>
+              <w:fldChar w:fldCharType="separate"/>
+            </w:r>
+            <w:r>
+              <w:rPr>
+                <w:noProof/>
+              </w:rPr>
+              <w:t>1</w:t>
+            </w:r>
+            <w:r>
+              <w:rPr>
+                <w:noProof/>
+              </w:rPr>
+              <w:fldChar w:fldCharType="end"/>
+            </w:r>
             <w:r>
               <w:t xml:space="preserve">. Caso de uso </w:t>
             </w:r>
@@ -2506,12 +2514,10 @@
             <w:r>
               <w:t xml:space="preserve">Iniciar </w:t>
             </w:r>
-            <w:proofErr w:type="spellStart"/>
-            <w:r>
-              <w:t>Sesion</w:t>
-            </w:r>
             <w:bookmarkEnd w:id="6"/>
-            <w:proofErr w:type="spellEnd"/>
+            <w:r>
+              <w:t>Sesión</w:t>
+            </w:r>
           </w:p>
         </w:tc>
       </w:tr>
@@ -2659,23 +2665,7 @@
                 <w:rFonts w:cs="Arial"/>
                 <w:szCs w:val="24"/>
               </w:rPr>
-              <w:t xml:space="preserve">Ingresa su usuario y contraseña en el formulario de </w:t>
-            </w:r>
-            <w:proofErr w:type="spellStart"/>
-            <w:r>
-              <w:rPr>
-                <w:rFonts w:cs="Arial"/>
-                <w:szCs w:val="24"/>
-              </w:rPr>
-              <w:t>login</w:t>
-            </w:r>
-            <w:proofErr w:type="spellEnd"/>
-            <w:r>
-              <w:rPr>
-                <w:rFonts w:cs="Arial"/>
-                <w:szCs w:val="24"/>
-              </w:rPr>
-              <w:t>.</w:t>
+              <w:t>Ingresa su usuario y contraseña en el formulario de login.</w:t>
             </w:r>
           </w:p>
         </w:tc>
@@ -2919,23 +2909,7 @@
                 <w:rFonts w:cs="Arial"/>
                 <w:szCs w:val="24"/>
               </w:rPr>
-              <w:t xml:space="preserve">   1. El sistema cierra la ventana de </w:t>
-            </w:r>
-            <w:proofErr w:type="spellStart"/>
-            <w:r>
-              <w:rPr>
-                <w:rFonts w:cs="Arial"/>
-                <w:szCs w:val="24"/>
-              </w:rPr>
-              <w:t>login</w:t>
-            </w:r>
-            <w:proofErr w:type="spellEnd"/>
-            <w:r>
-              <w:rPr>
-                <w:rFonts w:cs="Arial"/>
-                <w:szCs w:val="24"/>
-              </w:rPr>
-              <w:t xml:space="preserve"> y retorna al estado inicial.</w:t>
+              <w:t xml:space="preserve">   1. El sistema cierra la ventana de login y retorna al estado inicial.</w:t>
             </w:r>
           </w:p>
         </w:tc>
@@ -3018,14 +2992,27 @@
       <w:r>
         <w:t xml:space="preserve">Tabla </w:t>
       </w:r>
-      <w:fldSimple w:instr=" SEQ Tabla \* ARABIC ">
-        <w:r>
-          <w:rPr>
-            <w:noProof/>
-          </w:rPr>
-          <w:t>2</w:t>
-        </w:r>
-      </w:fldSimple>
+      <w:r>
+        <w:fldChar w:fldCharType="begin"/>
+      </w:r>
+      <w:r>
+        <w:instrText xml:space="preserve"> SEQ Tabla \* ARABIC </w:instrText>
+      </w:r>
+      <w:r>
+        <w:fldChar w:fldCharType="separate"/>
+      </w:r>
+      <w:r>
+        <w:rPr>
+          <w:noProof/>
+        </w:rPr>
+        <w:t>2</w:t>
+      </w:r>
+      <w:r>
+        <w:rPr>
+          <w:noProof/>
+        </w:rPr>
+        <w:fldChar w:fldCharType="end"/>
+      </w:r>
       <w:r>
         <w:t xml:space="preserve">. </w:t>
       </w:r>
@@ -3659,6 +3646,7 @@
             <w:r>
               <w:rPr>
                 <w:rFonts w:cs="Arial"/>
+                <w:noProof/>
                 <w:szCs w:val="24"/>
               </w:rPr>
               <w:drawing>
@@ -3712,14 +3700,27 @@
             <w:r>
               <w:t xml:space="preserve">Ilustración </w:t>
             </w:r>
-            <w:fldSimple w:instr=" SEQ Ilustración \* ARABIC ">
-              <w:r>
-                <w:rPr>
-                  <w:noProof/>
-                </w:rPr>
-                <w:t>2</w:t>
-              </w:r>
-            </w:fldSimple>
+            <w:r>
+              <w:fldChar w:fldCharType="begin"/>
+            </w:r>
+            <w:r>
+              <w:instrText xml:space="preserve"> SEQ Ilustración \* ARABIC </w:instrText>
+            </w:r>
+            <w:r>
+              <w:fldChar w:fldCharType="separate"/>
+            </w:r>
+            <w:r>
+              <w:rPr>
+                <w:noProof/>
+              </w:rPr>
+              <w:t>2</w:t>
+            </w:r>
+            <w:r>
+              <w:rPr>
+                <w:noProof/>
+              </w:rPr>
+              <w:fldChar w:fldCharType="end"/>
+            </w:r>
             <w:r>
               <w:t>.</w:t>
             </w:r>
@@ -3965,25 +3966,7 @@
                 <w:rFonts w:cs="Arial"/>
                 <w:szCs w:val="24"/>
               </w:rPr>
-              <w:t xml:space="preserve"> (</w:t>
-            </w:r>
-            <w:proofErr w:type="spellStart"/>
-            <w:proofErr w:type="gramStart"/>
-            <w:r>
-              <w:rPr>
-                <w:rFonts w:cs="Arial"/>
-                <w:szCs w:val="24"/>
-              </w:rPr>
-              <w:t>F.Alt</w:t>
-            </w:r>
-            <w:proofErr w:type="spellEnd"/>
-            <w:proofErr w:type="gramEnd"/>
-            <w:r>
-              <w:rPr>
-                <w:rFonts w:cs="Arial"/>
-                <w:szCs w:val="24"/>
-              </w:rPr>
-              <w:t xml:space="preserve"> A1)</w:t>
+              <w:t xml:space="preserve"> (F.Alt A1)</w:t>
             </w:r>
             <w:r>
               <w:rPr>
@@ -4378,14 +4361,27 @@
       <w:r>
         <w:t xml:space="preserve">Tabla </w:t>
       </w:r>
-      <w:fldSimple w:instr=" SEQ Tabla \* ARABIC ">
-        <w:r>
-          <w:rPr>
-            <w:noProof/>
-          </w:rPr>
-          <w:t>3</w:t>
-        </w:r>
-      </w:fldSimple>
+      <w:r>
+        <w:fldChar w:fldCharType="begin"/>
+      </w:r>
+      <w:r>
+        <w:instrText xml:space="preserve"> SEQ Tabla \* ARABIC </w:instrText>
+      </w:r>
+      <w:r>
+        <w:fldChar w:fldCharType="separate"/>
+      </w:r>
+      <w:r>
+        <w:rPr>
+          <w:noProof/>
+        </w:rPr>
+        <w:t>3</w:t>
+      </w:r>
+      <w:r>
+        <w:rPr>
+          <w:noProof/>
+        </w:rPr>
+        <w:fldChar w:fldCharType="end"/>
+      </w:r>
       <w:r>
         <w:t xml:space="preserve">. </w:t>
       </w:r>
@@ -5067,6 +5063,7 @@
             <w:r>
               <w:rPr>
                 <w:rFonts w:cs="Arial"/>
+                <w:noProof/>
                 <w:szCs w:val="24"/>
               </w:rPr>
               <w:drawing>
@@ -5120,14 +5117,27 @@
             <w:r>
               <w:t xml:space="preserve">Ilustración </w:t>
             </w:r>
-            <w:fldSimple w:instr=" SEQ Ilustración \* ARABIC ">
-              <w:r>
-                <w:rPr>
-                  <w:noProof/>
-                </w:rPr>
-                <w:t>3</w:t>
-              </w:r>
-            </w:fldSimple>
+            <w:r>
+              <w:fldChar w:fldCharType="begin"/>
+            </w:r>
+            <w:r>
+              <w:instrText xml:space="preserve"> SEQ Ilustración \* ARABIC </w:instrText>
+            </w:r>
+            <w:r>
+              <w:fldChar w:fldCharType="separate"/>
+            </w:r>
+            <w:r>
+              <w:rPr>
+                <w:noProof/>
+              </w:rPr>
+              <w:t>3</w:t>
+            </w:r>
+            <w:r>
+              <w:rPr>
+                <w:noProof/>
+              </w:rPr>
+              <w:fldChar w:fldCharType="end"/>
+            </w:r>
             <w:r>
               <w:t xml:space="preserve">. </w:t>
             </w:r>
@@ -5277,7 +5287,21 @@
                 <w:rFonts w:cs="Arial"/>
                 <w:szCs w:val="24"/>
               </w:rPr>
-              <w:t>El empleado ingresa o selecciona el número de cuenta.</w:t>
+              <w:t>El empleado</w:t>
+            </w:r>
+            <w:r>
+              <w:rPr>
+                <w:rFonts w:cs="Arial"/>
+                <w:szCs w:val="24"/>
+              </w:rPr>
+              <w:t xml:space="preserve"> ingresa o </w:t>
+            </w:r>
+            <w:r>
+              <w:rPr>
+                <w:rFonts w:cs="Arial"/>
+                <w:szCs w:val="24"/>
+              </w:rPr>
+              <w:t xml:space="preserve">  selecciona el número de cuenta.</w:t>
             </w:r>
           </w:p>
         </w:tc>
@@ -5338,25 +5362,7 @@
                 <w:rFonts w:cs="Arial"/>
                 <w:szCs w:val="24"/>
               </w:rPr>
-              <w:t xml:space="preserve"> (</w:t>
-            </w:r>
-            <w:proofErr w:type="spellStart"/>
-            <w:proofErr w:type="gramStart"/>
-            <w:r>
-              <w:rPr>
-                <w:rFonts w:cs="Arial"/>
-                <w:szCs w:val="24"/>
-              </w:rPr>
-              <w:t>F.Alt</w:t>
-            </w:r>
-            <w:proofErr w:type="spellEnd"/>
-            <w:proofErr w:type="gramEnd"/>
-            <w:r>
-              <w:rPr>
-                <w:rFonts w:cs="Arial"/>
-                <w:szCs w:val="24"/>
-              </w:rPr>
-              <w:t>. A1)</w:t>
+              <w:t xml:space="preserve"> (F.Alt. A1)</w:t>
             </w:r>
           </w:p>
           <w:p>
@@ -5386,46 +5392,7 @@
                 <w:rFonts w:cs="Arial"/>
                 <w:szCs w:val="24"/>
               </w:rPr>
-              <w:t xml:space="preserve"> </w:t>
-            </w:r>
-            <w:r>
-              <w:rPr>
-                <w:rFonts w:cs="Arial"/>
-                <w:szCs w:val="24"/>
-              </w:rPr>
-              <w:t>(</w:t>
-            </w:r>
-            <w:proofErr w:type="spellStart"/>
-            <w:proofErr w:type="gramStart"/>
-            <w:r>
-              <w:rPr>
-                <w:rFonts w:cs="Arial"/>
-                <w:szCs w:val="24"/>
-              </w:rPr>
-              <w:t>F.Alt</w:t>
-            </w:r>
-            <w:proofErr w:type="spellEnd"/>
-            <w:proofErr w:type="gramEnd"/>
-            <w:r>
-              <w:rPr>
-                <w:rFonts w:cs="Arial"/>
-                <w:szCs w:val="24"/>
-              </w:rPr>
-              <w:t>. A</w:t>
-            </w:r>
-            <w:r>
-              <w:rPr>
-                <w:rFonts w:cs="Arial"/>
-                <w:szCs w:val="24"/>
-              </w:rPr>
-              <w:t>2</w:t>
-            </w:r>
-            <w:r>
-              <w:rPr>
-                <w:rFonts w:cs="Arial"/>
-                <w:szCs w:val="24"/>
-              </w:rPr>
-              <w:t>)</w:t>
+              <w:t xml:space="preserve"> (F.Alt. A2)</w:t>
             </w:r>
           </w:p>
           <w:p>
@@ -5718,21 +5685,7 @@
                 <w:rFonts w:cs="Arial"/>
                 <w:szCs w:val="24"/>
               </w:rPr>
-              <w:t xml:space="preserve">A2. La cuenta </w:t>
-            </w:r>
-            <w:r>
-              <w:rPr>
-                <w:rFonts w:cs="Arial"/>
-                <w:szCs w:val="24"/>
-              </w:rPr>
-              <w:t>existe,</w:t>
-            </w:r>
-            <w:r>
-              <w:rPr>
-                <w:rFonts w:cs="Arial"/>
-                <w:szCs w:val="24"/>
-              </w:rPr>
-              <w:t xml:space="preserve"> pero no tiene movimientos</w:t>
+              <w:t>A2. La cuenta existe, pero no tiene movimientos</w:t>
             </w:r>
             <w:r>
               <w:rPr>
@@ -5869,14 +5822,27 @@
       <w:r>
         <w:t xml:space="preserve">Tabla </w:t>
       </w:r>
-      <w:fldSimple w:instr=" SEQ Tabla \* ARABIC ">
-        <w:r>
-          <w:rPr>
-            <w:noProof/>
-          </w:rPr>
-          <w:t>4</w:t>
-        </w:r>
-      </w:fldSimple>
+      <w:r>
+        <w:fldChar w:fldCharType="begin"/>
+      </w:r>
+      <w:r>
+        <w:instrText xml:space="preserve"> SEQ Tabla \* ARABIC </w:instrText>
+      </w:r>
+      <w:r>
+        <w:fldChar w:fldCharType="separate"/>
+      </w:r>
+      <w:r>
+        <w:rPr>
+          <w:noProof/>
+        </w:rPr>
+        <w:t>4</w:t>
+      </w:r>
+      <w:r>
+        <w:rPr>
+          <w:noProof/>
+        </w:rPr>
+        <w:fldChar w:fldCharType="end"/>
+      </w:r>
       <w:r>
         <w:t xml:space="preserve">. </w:t>
       </w:r>
@@ -5902,16 +5868,18 @@
         <w:tblLook w:val="0000" w:firstRow="0" w:lastRow="0" w:firstColumn="0" w:lastColumn="0" w:noHBand="0" w:noVBand="0"/>
       </w:tblPr>
       <w:tblGrid>
-        <w:gridCol w:w="1666"/>
-        <w:gridCol w:w="1315"/>
-        <w:gridCol w:w="644"/>
-        <w:gridCol w:w="952"/>
-        <w:gridCol w:w="1542"/>
-        <w:gridCol w:w="1547"/>
-        <w:gridCol w:w="1111"/>
+        <w:gridCol w:w="1622"/>
+        <w:gridCol w:w="1281"/>
+        <w:gridCol w:w="631"/>
+        <w:gridCol w:w="930"/>
+        <w:gridCol w:w="1502"/>
+        <w:gridCol w:w="1507"/>
+        <w:gridCol w:w="1084"/>
+        <w:gridCol w:w="220"/>
       </w:tblGrid>
       <w:tr>
         <w:trPr>
+          <w:gridAfter w:val="1"/>
           <w:trHeight w:val="220"/>
         </w:trPr>
         <w:tc>
@@ -5962,6 +5930,7 @@
       </w:tr>
       <w:tr>
         <w:trPr>
+          <w:gridAfter w:val="1"/>
           <w:trHeight w:val="220"/>
         </w:trPr>
         <w:tc>
@@ -6019,6 +5988,7 @@
       </w:tr>
       <w:tr>
         <w:trPr>
+          <w:gridAfter w:val="1"/>
           <w:trHeight w:val="220"/>
         </w:trPr>
         <w:tc>
@@ -6069,6 +6039,7 @@
       </w:tr>
       <w:tr>
         <w:trPr>
+          <w:gridAfter w:val="1"/>
           <w:trHeight w:val="220"/>
         </w:trPr>
         <w:tc>
@@ -6119,6 +6090,7 @@
       </w:tr>
       <w:tr>
         <w:trPr>
+          <w:gridAfter w:val="1"/>
           <w:trHeight w:val="220"/>
         </w:trPr>
         <w:tc>
@@ -6212,6 +6184,7 @@
       </w:tr>
       <w:tr>
         <w:trPr>
+          <w:gridAfter w:val="1"/>
           <w:trHeight w:val="260"/>
         </w:trPr>
         <w:tc>
@@ -6262,6 +6235,7 @@
       </w:tr>
       <w:tr>
         <w:trPr>
+          <w:gridAfter w:val="1"/>
           <w:trHeight w:val="500"/>
         </w:trPr>
         <w:tc>
@@ -6357,6 +6331,7 @@
       </w:tr>
       <w:tr>
         <w:trPr>
+          <w:gridAfter w:val="1"/>
           <w:trHeight w:val="220"/>
         </w:trPr>
         <w:tc>
@@ -6407,6 +6382,7 @@
       </w:tr>
       <w:tr>
         <w:trPr>
+          <w:gridAfter w:val="1"/>
           <w:trHeight w:val="220"/>
         </w:trPr>
         <w:tc>
@@ -6487,6 +6463,7 @@
       </w:tr>
       <w:tr>
         <w:trPr>
+          <w:gridAfter w:val="1"/>
           <w:trHeight w:val="220"/>
         </w:trPr>
         <w:tc>
@@ -6509,6 +6486,7 @@
                 <w:b/>
                 <w:szCs w:val="24"/>
               </w:rPr>
+              <w:lastRenderedPageBreak/>
               <w:t>Gráfico (viene de la herramienta CASE)</w:t>
             </w:r>
           </w:p>
@@ -6571,14 +6549,27 @@
             <w:r>
               <w:t xml:space="preserve">Ilustración </w:t>
             </w:r>
-            <w:fldSimple w:instr=" SEQ Ilustración \* ARABIC ">
-              <w:r>
-                <w:rPr>
-                  <w:noProof/>
-                </w:rPr>
-                <w:t>4</w:t>
-              </w:r>
-            </w:fldSimple>
+            <w:r>
+              <w:fldChar w:fldCharType="begin"/>
+            </w:r>
+            <w:r>
+              <w:instrText xml:space="preserve"> SEQ Ilustración \* ARABIC </w:instrText>
+            </w:r>
+            <w:r>
+              <w:fldChar w:fldCharType="separate"/>
+            </w:r>
+            <w:r>
+              <w:rPr>
+                <w:noProof/>
+              </w:rPr>
+              <w:t>4</w:t>
+            </w:r>
+            <w:r>
+              <w:rPr>
+                <w:noProof/>
+              </w:rPr>
+              <w:fldChar w:fldCharType="end"/>
+            </w:r>
             <w:r>
               <w:t>. Caso de uso</w:t>
             </w:r>
@@ -6597,6 +6588,7 @@
       </w:tr>
       <w:tr>
         <w:trPr>
+          <w:gridAfter w:val="1"/>
           <w:trHeight w:val="380"/>
         </w:trPr>
         <w:tc>
@@ -6622,7 +6614,6 @@
                 <w:b/>
                 <w:szCs w:val="24"/>
               </w:rPr>
-              <w:lastRenderedPageBreak/>
               <w:t>Flujo básic</w:t>
             </w:r>
             <w:r>
@@ -6638,6 +6629,7 @@
       </w:tr>
       <w:tr>
         <w:trPr>
+          <w:gridAfter w:val="1"/>
           <w:trHeight w:val="436"/>
         </w:trPr>
         <w:tc>
@@ -6691,6 +6683,7 @@
       </w:tr>
       <w:tr>
         <w:trPr>
+          <w:gridAfter w:val="1"/>
           <w:trHeight w:val="100"/>
         </w:trPr>
         <w:tc>
@@ -6720,6 +6713,7 @@
       </w:tr>
       <w:tr>
         <w:trPr>
+          <w:gridAfter w:val="1"/>
           <w:trHeight w:val="100"/>
         </w:trPr>
         <w:tc>
@@ -7042,6 +7036,7 @@
                 <w:rFonts w:cs="Arial"/>
                 <w:szCs w:val="24"/>
               </w:rPr>
+              <w:lastRenderedPageBreak/>
               <w:t>Cuenta origen</w:t>
             </w:r>
           </w:p>
@@ -7109,6 +7104,7 @@
       </w:tr>
       <w:tr>
         <w:trPr>
+          <w:gridAfter w:val="1"/>
           <w:trHeight w:val="100"/>
         </w:trPr>
         <w:tc>
@@ -7134,6 +7130,7 @@
                 <w:b/>
                 <w:szCs w:val="24"/>
               </w:rPr>
+              <w:lastRenderedPageBreak/>
               <w:t>Flujo Alternativo</w:t>
             </w:r>
             <w:r>
@@ -7269,7 +7266,7 @@
         </w:tc>
         <w:tc>
           <w:tcPr>
-            <w:gridSpan w:val="5"/>
+            <w:tcW w:w="0" w:type="auto"/>
           </w:tcPr>
           <w:p>
             <w:pPr>
@@ -7284,6 +7281,7 @@
       </w:tr>
       <w:tr>
         <w:trPr>
+          <w:gridAfter w:val="1"/>
           <w:trHeight w:val="260"/>
         </w:trPr>
         <w:tc>
@@ -7313,6 +7311,7 @@
       </w:tr>
       <w:tr>
         <w:trPr>
+          <w:gridAfter w:val="1"/>
           <w:trHeight w:val="260"/>
         </w:trPr>
         <w:tc>
@@ -11855,6 +11854,7 @@
   <w:style w:type="character" w:default="1" w:styleId="Fuentedeprrafopredeter">
     <w:name w:val="Default Paragraph Font"/>
     <w:uiPriority w:val="1"/>
+    <w:semiHidden/>
     <w:unhideWhenUsed/>
   </w:style>
   <w:style w:type="table" w:default="1" w:styleId="Tablanormal">

</xml_diff>